<commit_message>
fl ib, pn ready
</commit_message>
<xml_diff>
--- a/ppl-X000261/FAMCO-MAK-25-01-PPL-X000561-IB.docx
+++ b/ppl-X000261/FAMCO-MAK-25-01-PPL-X000561-IB.docx
@@ -16,7 +16,7 @@
         </w:tblCellMar>
       </w:tblPr>
       <w:tblGrid>
-        <w:gridCol w:w="7023"/>
+        <w:gridCol w:w="7022"/>
         <w:gridCol w:w="2337"/>
       </w:tblGrid>
       <w:tr>
@@ -25,7 +25,7 @@
         </w:trPr>
         <w:tc>
           <w:tcPr>
-            <w:tcW w:w="7023" w:type="dxa"/>
+            <w:tcW w:w="7022" w:type="dxa"/>
             <w:tcBorders/>
           </w:tcPr>
           <w:p>
@@ -46,17 +46,7 @@
                 <w:sz w:val="20"/>
                 <w:szCs w:val="20"/>
               </w:rPr>
-              <w:t xml:space="preserve">The </w:t>
-            </w:r>
-            <w:r>
-              <w:rPr>
-                <w:rFonts w:ascii="Calibri" w:hAnsi="Calibri"/>
-                <w:b/>
-                <w:bCs/>
-                <w:sz w:val="20"/>
-                <w:szCs w:val="20"/>
-              </w:rPr>
-              <w:t>Director,</w:t>
+              <w:t>The Director,</w:t>
             </w:r>
           </w:p>
         </w:tc>
@@ -78,7 +68,13 @@
               </w:rPr>
             </w:pPr>
             <w:r>
-              <w:rPr/>
+              <w:rPr>
+                <w:rFonts w:ascii="Calibri" w:hAnsi="Calibri"/>
+                <w:b w:val="false"/>
+                <w:bCs w:val="false"/>
+                <w:sz w:val="20"/>
+                <w:szCs w:val="20"/>
+              </w:rPr>
             </w:r>
           </w:p>
         </w:tc>
@@ -87,7 +83,7 @@
         <w:trPr/>
         <w:tc>
           <w:tcPr>
-            <w:tcW w:w="7023" w:type="dxa"/>
+            <w:tcW w:w="7022" w:type="dxa"/>
             <w:tcBorders/>
           </w:tcPr>
           <w:p>
@@ -1299,23 +1295,7 @@
           <w:sz w:val="20"/>
           <w:szCs w:val="20"/>
         </w:rPr>
-        <w:t xml:space="preserve"> and Muhammad Ilyas Khan (successor</w:t>
-      </w:r>
-      <w:r>
-        <w:rPr>
-          <w:rFonts w:ascii="Calibri" w:hAnsi="Calibri"/>
-          <w:sz w:val="20"/>
-          <w:szCs w:val="20"/>
-        </w:rPr>
-        <w:t>)</w:t>
-      </w:r>
-      <w:r>
-        <w:rPr>
-          <w:rFonts w:ascii="Calibri" w:hAnsi="Calibri"/>
-          <w:sz w:val="20"/>
-          <w:szCs w:val="20"/>
-        </w:rPr>
-        <w:t xml:space="preserve"> do jointly and severally undertake and agree with you and your Registrar that if </w:t>
+        <w:t xml:space="preserve"> and Muhammad Ilyas Khan (successor) do jointly and severally undertake and agree with you and your Registrar that if </w:t>
       </w:r>
       <w:r>
         <w:rPr>
@@ -1456,7 +1436,9 @@
     <w:p>
       <w:pPr>
         <w:sectPr>
-          <w:footerReference w:type="default" r:id="rId3"/>
+          <w:footerReference w:type="even" r:id="rId3"/>
+          <w:footerReference w:type="default" r:id="rId4"/>
+          <w:footerReference w:type="first" r:id="rId5"/>
           <w:type w:val="nextPage"/>
           <w:pgSz w:w="12240" w:h="20160"/>
           <w:pgMar w:left="1440" w:right="1440" w:gutter="0" w:header="0" w:top="8640" w:footer="2160" w:bottom="2963"/>
@@ -1535,6 +1517,7 @@
       <w:pPr>
         <w:pStyle w:val="Normal"/>
         <w:bidi w:val="0"/>
+        <w:spacing w:before="0" w:after="0"/>
         <w:jc w:val="both"/>
         <w:rPr>
           <w:rFonts w:ascii="Calibri" w:hAnsi="Calibri"/>
@@ -1564,7 +1547,7 @@
         </w:tblCellMar>
       </w:tblPr>
       <w:tblGrid>
-        <w:gridCol w:w="4680"/>
+        <w:gridCol w:w="4679"/>
         <w:gridCol w:w="4680"/>
       </w:tblGrid>
       <w:tr>
@@ -1573,7 +1556,7 @@
         </w:trPr>
         <w:tc>
           <w:tcPr>
-            <w:tcW w:w="4680" w:type="dxa"/>
+            <w:tcW w:w="4679" w:type="dxa"/>
             <w:tcBorders/>
           </w:tcPr>
           <w:p>
@@ -1618,7 +1601,7 @@
         <w:trPr/>
         <w:tc>
           <w:tcPr>
-            <w:tcW w:w="4680" w:type="dxa"/>
+            <w:tcW w:w="4679" w:type="dxa"/>
             <w:tcBorders/>
           </w:tcPr>
           <w:p>
@@ -1693,7 +1676,7 @@
                           </pic:cNvPicPr>
                         </pic:nvPicPr>
                         <pic:blipFill>
-                          <a:blip r:embed="rId4"/>
+                          <a:blip r:embed="rId6"/>
                           <a:stretch>
                             <a:fillRect/>
                           </a:stretch>
@@ -1731,7 +1714,7 @@
         <w:trPr/>
         <w:tc>
           <w:tcPr>
-            <w:tcW w:w="4680" w:type="dxa"/>
+            <w:tcW w:w="4679" w:type="dxa"/>
             <w:tcBorders/>
           </w:tcPr>
           <w:p>
@@ -2058,7 +2041,7 @@
               </w:rPr>
               <w:t xml:space="preserve">Email Address:    </w:t>
             </w:r>
-            <w:hyperlink r:id="rId5">
+            <w:hyperlink r:id="rId7">
               <w:r>
                 <w:rPr>
                   <w:rStyle w:val="Hyperlink"/>
@@ -2076,7 +2059,7 @@
         <w:trPr/>
         <w:tc>
           <w:tcPr>
-            <w:tcW w:w="4680" w:type="dxa"/>
+            <w:tcW w:w="4679" w:type="dxa"/>
             <w:tcBorders/>
           </w:tcPr>
           <w:p>
@@ -2128,7 +2111,7 @@
         <w:trPr/>
         <w:tc>
           <w:tcPr>
-            <w:tcW w:w="4680" w:type="dxa"/>
+            <w:tcW w:w="4679" w:type="dxa"/>
             <w:tcBorders/>
           </w:tcPr>
           <w:p>
@@ -2302,7 +2285,7 @@
         <w:trPr/>
         <w:tc>
           <w:tcPr>
-            <w:tcW w:w="9360" w:type="dxa"/>
+            <w:tcW w:w="9359" w:type="dxa"/>
             <w:gridSpan w:val="2"/>
             <w:tcBorders/>
           </w:tcPr>
@@ -2330,7 +2313,7 @@
         <w:trPr/>
         <w:tc>
           <w:tcPr>
-            <w:tcW w:w="9360" w:type="dxa"/>
+            <w:tcW w:w="9359" w:type="dxa"/>
             <w:gridSpan w:val="2"/>
             <w:tcBorders/>
           </w:tcPr>
@@ -2365,7 +2348,7 @@
         <w:trPr/>
         <w:tc>
           <w:tcPr>
-            <w:tcW w:w="9360" w:type="dxa"/>
+            <w:tcW w:w="9359" w:type="dxa"/>
             <w:gridSpan w:val="2"/>
             <w:tcBorders/>
           </w:tcPr>
@@ -2677,7 +2660,7 @@
         </w:tblCellMar>
       </w:tblPr>
       <w:tblGrid>
-        <w:gridCol w:w="4680"/>
+        <w:gridCol w:w="4679"/>
         <w:gridCol w:w="4680"/>
       </w:tblGrid>
       <w:tr>
@@ -2686,7 +2669,7 @@
         </w:trPr>
         <w:tc>
           <w:tcPr>
-            <w:tcW w:w="4680" w:type="dxa"/>
+            <w:tcW w:w="4679" w:type="dxa"/>
             <w:tcBorders/>
           </w:tcPr>
           <w:p>
@@ -2731,7 +2714,7 @@
         <w:trPr/>
         <w:tc>
           <w:tcPr>
-            <w:tcW w:w="4680" w:type="dxa"/>
+            <w:tcW w:w="4679" w:type="dxa"/>
             <w:tcBorders/>
           </w:tcPr>
           <w:p>
@@ -2796,7 +2779,7 @@
         <w:trPr/>
         <w:tc>
           <w:tcPr>
-            <w:tcW w:w="4680" w:type="dxa"/>
+            <w:tcW w:w="4679" w:type="dxa"/>
             <w:tcBorders/>
           </w:tcPr>
           <w:p>
@@ -3321,7 +3304,7 @@
         <w:trPr/>
         <w:tc>
           <w:tcPr>
-            <w:tcW w:w="4680" w:type="dxa"/>
+            <w:tcW w:w="4679" w:type="dxa"/>
             <w:tcBorders/>
           </w:tcPr>
           <w:p>
@@ -3373,7 +3356,7 @@
         <w:trPr/>
         <w:tc>
           <w:tcPr>
-            <w:tcW w:w="4680" w:type="dxa"/>
+            <w:tcW w:w="4679" w:type="dxa"/>
             <w:tcBorders/>
           </w:tcPr>
           <w:p>
@@ -3547,7 +3530,7 @@
         <w:trPr/>
         <w:tc>
           <w:tcPr>
-            <w:tcW w:w="9360" w:type="dxa"/>
+            <w:tcW w:w="9359" w:type="dxa"/>
             <w:gridSpan w:val="2"/>
             <w:tcBorders/>
           </w:tcPr>
@@ -3575,7 +3558,7 @@
         <w:trPr/>
         <w:tc>
           <w:tcPr>
-            <w:tcW w:w="9360" w:type="dxa"/>
+            <w:tcW w:w="9359" w:type="dxa"/>
             <w:gridSpan w:val="2"/>
             <w:tcBorders/>
           </w:tcPr>
@@ -3610,7 +3593,7 @@
         <w:trPr/>
         <w:tc>
           <w:tcPr>
-            <w:tcW w:w="9360" w:type="dxa"/>
+            <w:tcW w:w="9359" w:type="dxa"/>
             <w:gridSpan w:val="2"/>
             <w:tcBorders/>
           </w:tcPr>
@@ -3747,35 +3730,14 @@
                 <w:szCs w:val="20"/>
                 <w:u w:val="none"/>
               </w:rPr>
-              <w:t xml:space="preserve">Branch Code:        </w:t>
-            </w:r>
-            <w:r>
-              <w:rPr>
-                <w:rFonts w:ascii="Calibri" w:hAnsi="Calibri"/>
-                <w:b w:val="false"/>
-                <w:bCs w:val="false"/>
-                <w:sz w:val="20"/>
-                <w:szCs w:val="20"/>
-                <w:u w:val="none"/>
-              </w:rPr>
-              <w:t>19</w:t>
-            </w:r>
-            <w:r>
-              <w:rPr>
-                <w:rFonts w:ascii="Calibri" w:hAnsi="Calibri"/>
-                <w:b w:val="false"/>
-                <w:bCs w:val="false"/>
-                <w:sz w:val="20"/>
-                <w:szCs w:val="20"/>
-                <w:u w:val="none"/>
-              </w:rPr>
+              <w:t>Branch Code:        19</w:t>
               <w:tab/>
               <w:tab/>
               <w:tab/>
               <w:tab/>
               <w:tab/>
               <w:tab/>
-              <w:t xml:space="preserve">Branch’s Phone No.:    </w:t>
+              <w:t xml:space="preserve">Branch’s Phone No.:    042-37503652-3 </w:t>
             </w:r>
           </w:p>
           <w:p>
@@ -3878,7 +3840,7 @@
                     </pic:cNvPicPr>
                   </pic:nvPicPr>
                   <pic:blipFill>
-                    <a:blip r:embed="rId6"/>
+                    <a:blip r:embed="rId8"/>
                     <a:stretch>
                       <a:fillRect/>
                     </a:stretch>
@@ -3901,8 +3863,9 @@
       </w:r>
     </w:p>
     <w:sectPr>
-      <w:footerReference w:type="default" r:id="rId7"/>
-      <w:footerReference w:type="first" r:id="rId8"/>
+      <w:footerReference w:type="even" r:id="rId9"/>
+      <w:footerReference w:type="default" r:id="rId10"/>
+      <w:footerReference w:type="first" r:id="rId11"/>
       <w:type w:val="nextPage"/>
       <w:pgSz w:w="12240" w:h="20160"/>
       <w:pgMar w:left="1440" w:right="1440" w:gutter="0" w:header="0" w:top="2160" w:footer="1440" w:bottom="2243"/>
@@ -3917,185 +3880,9 @@
 
 <file path=word/footer1.xml><?xml version="1.0" encoding="utf-8"?>
 <w:ftr xmlns:o="urn:schemas-microsoft-com:office:office" xmlns:r="http://schemas.openxmlformats.org/officeDocument/2006/relationships" xmlns:v="urn:schemas-microsoft-com:vml" xmlns:w="http://schemas.openxmlformats.org/wordprocessingml/2006/main" xmlns:w10="urn:schemas-microsoft-com:office:word" xmlns:wp="http://schemas.openxmlformats.org/drawingml/2006/wordprocessingDrawing" xmlns:pic="http://schemas.openxmlformats.org/drawingml/2006/picture" xmlns:wps="http://schemas.microsoft.com/office/word/2010/wordprocessingShape" xmlns:wpg="http://schemas.microsoft.com/office/word/2010/wordprocessingGroup" xmlns:mc="http://schemas.openxmlformats.org/markup-compatibility/2006" xmlns:wp14="http://schemas.microsoft.com/office/word/2010/wordprocessingDrawing" xmlns:w14="http://schemas.microsoft.com/office/word/2010/wordml" xmlns:w15="http://schemas.microsoft.com/office/word/2012/wordml" mc:Ignorable="w14 wp14 w15">
-  <w:tbl>
-    <w:tblPr>
-      <w:tblW w:w="5000" w:type="pct"/>
-      <w:jc w:val="start"/>
-      <w:tblInd w:w="0" w:type="dxa"/>
-      <w:tblLayout w:type="fixed"/>
-      <w:tblCellMar>
-        <w:top w:w="0" w:type="dxa"/>
-        <w:start w:w="0" w:type="dxa"/>
-        <w:bottom w:w="0" w:type="dxa"/>
-        <w:end w:w="0" w:type="dxa"/>
-      </w:tblCellMar>
-    </w:tblPr>
-    <w:tblGrid>
-      <w:gridCol w:w="4679"/>
-      <w:gridCol w:w="4681"/>
-    </w:tblGrid>
-    <w:tr>
-      <w:trPr>
-        <w:tblHeader w:val="true"/>
-      </w:trPr>
-      <w:tc>
-        <w:tcPr>
-          <w:tcW w:w="4679" w:type="dxa"/>
-          <w:tcBorders/>
-        </w:tcPr>
-        <w:p>
-          <w:pPr>
-            <w:pStyle w:val="TableContents"/>
-            <w:rPr>
-              <w:rFonts w:ascii="Calibri" w:hAnsi="Calibri"/>
-              <w:sz w:val="20"/>
-              <w:szCs w:val="20"/>
-            </w:rPr>
-          </w:pPr>
-          <w:r>
-            <w:rPr>
-              <w:rFonts w:ascii="Calibri" w:hAnsi="Calibri"/>
-              <w:sz w:val="20"/>
-              <w:szCs w:val="20"/>
-            </w:rPr>
-            <w:t>GUARANTORS</w:t>
-          </w:r>
-          <w:r>
-            <w:rPr>
-              <w:rFonts w:ascii="Calibri" w:hAnsi="Calibri"/>
-              <w:sz w:val="20"/>
-              <w:szCs w:val="20"/>
-            </w:rPr>
-            <w:t xml:space="preserve"> SIGNATURE</w:t>
-          </w:r>
-        </w:p>
-      </w:tc>
-      <w:tc>
-        <w:tcPr>
-          <w:tcW w:w="4681" w:type="dxa"/>
-          <w:tcBorders/>
-        </w:tcPr>
-        <w:p>
-          <w:pPr>
-            <w:pStyle w:val="TableContents"/>
-            <w:jc w:val="end"/>
-            <w:rPr>
-              <w:rFonts w:ascii="Calibri" w:hAnsi="Calibri"/>
-              <w:sz w:val="20"/>
-              <w:szCs w:val="20"/>
-            </w:rPr>
-          </w:pPr>
-          <w:r>
-            <w:rPr>
-              <w:rFonts w:ascii="Calibri" w:hAnsi="Calibri"/>
-              <w:sz w:val="20"/>
-              <w:szCs w:val="20"/>
-            </w:rPr>
-            <w:t xml:space="preserve">Page </w:t>
-          </w:r>
-          <w:r>
-            <w:rPr>
-              <w:rFonts w:ascii="Calibri" w:hAnsi="Calibri"/>
-              <w:sz w:val="20"/>
-              <w:szCs w:val="20"/>
-            </w:rPr>
-            <w:fldChar w:fldCharType="begin"/>
-          </w:r>
-          <w:r>
-            <w:rPr>
-              <w:sz w:val="20"/>
-              <w:szCs w:val="20"/>
-              <w:rFonts w:ascii="Calibri" w:hAnsi="Calibri"/>
-            </w:rPr>
-            <w:instrText xml:space="preserve"> PAGE </w:instrText>
-          </w:r>
-          <w:r>
-            <w:rPr>
-              <w:sz w:val="20"/>
-              <w:szCs w:val="20"/>
-              <w:rFonts w:ascii="Calibri" w:hAnsi="Calibri"/>
-            </w:rPr>
-            <w:fldChar w:fldCharType="separate"/>
-          </w:r>
-          <w:r>
-            <w:rPr>
-              <w:sz w:val="20"/>
-              <w:szCs w:val="20"/>
-              <w:rFonts w:ascii="Calibri" w:hAnsi="Calibri"/>
-            </w:rPr>
-            <w:t>1</w:t>
-          </w:r>
-          <w:r>
-            <w:rPr>
-              <w:sz w:val="20"/>
-              <w:szCs w:val="20"/>
-              <w:rFonts w:ascii="Calibri" w:hAnsi="Calibri"/>
-            </w:rPr>
-            <w:fldChar w:fldCharType="end"/>
-          </w:r>
-          <w:r>
-            <w:rPr>
-              <w:rFonts w:ascii="Calibri" w:hAnsi="Calibri"/>
-              <w:sz w:val="20"/>
-              <w:szCs w:val="20"/>
-            </w:rPr>
-            <w:t xml:space="preserve"> </w:t>
-          </w:r>
-          <w:r>
-            <w:rPr>
-              <w:rFonts w:ascii="Calibri" w:hAnsi="Calibri"/>
-              <w:sz w:val="20"/>
-              <w:szCs w:val="20"/>
-            </w:rPr>
-            <w:t xml:space="preserve">of </w:t>
-          </w:r>
-          <w:r>
-            <w:rPr>
-              <w:rFonts w:ascii="Calibri" w:hAnsi="Calibri"/>
-              <w:sz w:val="20"/>
-              <w:szCs w:val="20"/>
-            </w:rPr>
-            <w:fldChar w:fldCharType="begin"/>
-          </w:r>
-          <w:r>
-            <w:rPr>
-              <w:sz w:val="20"/>
-              <w:szCs w:val="20"/>
-              <w:rFonts w:ascii="Calibri" w:hAnsi="Calibri"/>
-            </w:rPr>
-            <w:instrText xml:space="preserve"> NUMPAGES </w:instrText>
-          </w:r>
-          <w:r>
-            <w:rPr>
-              <w:sz w:val="20"/>
-              <w:szCs w:val="20"/>
-              <w:rFonts w:ascii="Calibri" w:hAnsi="Calibri"/>
-            </w:rPr>
-            <w:fldChar w:fldCharType="separate"/>
-          </w:r>
-          <w:r>
-            <w:rPr>
-              <w:sz w:val="20"/>
-              <w:szCs w:val="20"/>
-              <w:rFonts w:ascii="Calibri" w:hAnsi="Calibri"/>
-            </w:rPr>
-            <w:t>2</w:t>
-          </w:r>
-          <w:r>
-            <w:rPr>
-              <w:sz w:val="20"/>
-              <w:szCs w:val="20"/>
-              <w:rFonts w:ascii="Calibri" w:hAnsi="Calibri"/>
-            </w:rPr>
-            <w:fldChar w:fldCharType="end"/>
-          </w:r>
-        </w:p>
-      </w:tc>
-    </w:tr>
-  </w:tbl>
   <w:p>
     <w:pPr>
-      <w:pStyle w:val="Normal"/>
+      <w:pStyle w:val="Footer"/>
       <w:rPr/>
     </w:pPr>
     <w:r>
@@ -4121,7 +3908,7 @@
       </w:tblCellMar>
     </w:tblPr>
     <w:tblGrid>
-      <w:gridCol w:w="4680"/>
+      <w:gridCol w:w="4679"/>
       <w:gridCol w:w="4680"/>
     </w:tblGrid>
     <w:tr>
@@ -4130,7 +3917,369 @@
       </w:trPr>
       <w:tc>
         <w:tcPr>
+          <w:tcW w:w="4679" w:type="dxa"/>
+          <w:tcBorders/>
+        </w:tcPr>
+        <w:p>
+          <w:pPr>
+            <w:pStyle w:val="TableContents"/>
+            <w:rPr>
+              <w:rFonts w:ascii="Calibri" w:hAnsi="Calibri"/>
+              <w:sz w:val="20"/>
+              <w:szCs w:val="20"/>
+            </w:rPr>
+          </w:pPr>
+          <w:r>
+            <w:rPr>
+              <w:rFonts w:ascii="Calibri" w:hAnsi="Calibri"/>
+              <w:sz w:val="20"/>
+              <w:szCs w:val="20"/>
+            </w:rPr>
+            <w:t>GUARANTORS SIGNATURE</w:t>
+          </w:r>
+        </w:p>
+      </w:tc>
+      <w:tc>
+        <w:tcPr>
           <w:tcW w:w="4680" w:type="dxa"/>
+          <w:tcBorders/>
+        </w:tcPr>
+        <w:p>
+          <w:pPr>
+            <w:pStyle w:val="TableContents"/>
+            <w:jc w:val="end"/>
+            <w:rPr>
+              <w:rFonts w:ascii="Calibri" w:hAnsi="Calibri"/>
+              <w:sz w:val="20"/>
+              <w:szCs w:val="20"/>
+            </w:rPr>
+          </w:pPr>
+          <w:r>
+            <w:rPr>
+              <w:rFonts w:ascii="Calibri" w:hAnsi="Calibri"/>
+              <w:sz w:val="20"/>
+              <w:szCs w:val="20"/>
+            </w:rPr>
+            <w:t xml:space="preserve">Page </w:t>
+          </w:r>
+          <w:r>
+            <w:rPr>
+              <w:rFonts w:ascii="Calibri" w:hAnsi="Calibri"/>
+              <w:sz w:val="20"/>
+              <w:szCs w:val="20"/>
+            </w:rPr>
+            <w:fldChar w:fldCharType="begin"/>
+          </w:r>
+          <w:r>
+            <w:rPr>
+              <w:sz w:val="20"/>
+              <w:szCs w:val="20"/>
+              <w:rFonts w:ascii="Calibri" w:hAnsi="Calibri"/>
+            </w:rPr>
+            <w:instrText xml:space="preserve"> PAGE </w:instrText>
+          </w:r>
+          <w:r>
+            <w:rPr>
+              <w:sz w:val="20"/>
+              <w:szCs w:val="20"/>
+              <w:rFonts w:ascii="Calibri" w:hAnsi="Calibri"/>
+            </w:rPr>
+            <w:fldChar w:fldCharType="separate"/>
+          </w:r>
+          <w:r>
+            <w:rPr>
+              <w:sz w:val="20"/>
+              <w:szCs w:val="20"/>
+              <w:rFonts w:ascii="Calibri" w:hAnsi="Calibri"/>
+            </w:rPr>
+            <w:t>1</w:t>
+          </w:r>
+          <w:r>
+            <w:rPr>
+              <w:sz w:val="20"/>
+              <w:szCs w:val="20"/>
+              <w:rFonts w:ascii="Calibri" w:hAnsi="Calibri"/>
+            </w:rPr>
+            <w:fldChar w:fldCharType="end"/>
+          </w:r>
+          <w:r>
+            <w:rPr>
+              <w:rFonts w:ascii="Calibri" w:hAnsi="Calibri"/>
+              <w:sz w:val="20"/>
+              <w:szCs w:val="20"/>
+            </w:rPr>
+            <w:t xml:space="preserve"> of </w:t>
+          </w:r>
+          <w:r>
+            <w:rPr>
+              <w:rFonts w:ascii="Calibri" w:hAnsi="Calibri"/>
+              <w:sz w:val="20"/>
+              <w:szCs w:val="20"/>
+            </w:rPr>
+            <w:fldChar w:fldCharType="begin"/>
+          </w:r>
+          <w:r>
+            <w:rPr>
+              <w:sz w:val="20"/>
+              <w:szCs w:val="20"/>
+              <w:rFonts w:ascii="Calibri" w:hAnsi="Calibri"/>
+            </w:rPr>
+            <w:instrText xml:space="preserve"> NUMPAGES </w:instrText>
+          </w:r>
+          <w:r>
+            <w:rPr>
+              <w:sz w:val="20"/>
+              <w:szCs w:val="20"/>
+              <w:rFonts w:ascii="Calibri" w:hAnsi="Calibri"/>
+            </w:rPr>
+            <w:fldChar w:fldCharType="separate"/>
+          </w:r>
+          <w:r>
+            <w:rPr>
+              <w:sz w:val="20"/>
+              <w:szCs w:val="20"/>
+              <w:rFonts w:ascii="Calibri" w:hAnsi="Calibri"/>
+            </w:rPr>
+            <w:t>2</w:t>
+          </w:r>
+          <w:r>
+            <w:rPr>
+              <w:sz w:val="20"/>
+              <w:szCs w:val="20"/>
+              <w:rFonts w:ascii="Calibri" w:hAnsi="Calibri"/>
+            </w:rPr>
+            <w:fldChar w:fldCharType="end"/>
+          </w:r>
+        </w:p>
+      </w:tc>
+    </w:tr>
+  </w:tbl>
+  <w:p>
+    <w:pPr>
+      <w:pStyle w:val="Normal"/>
+      <w:rPr/>
+    </w:pPr>
+    <w:r>
+      <w:rPr/>
+    </w:r>
+  </w:p>
+</w:ftr>
+</file>
+
+<file path=word/footer3.xml><?xml version="1.0" encoding="utf-8"?>
+<w:ftr xmlns:o="urn:schemas-microsoft-com:office:office" xmlns:r="http://schemas.openxmlformats.org/officeDocument/2006/relationships" xmlns:v="urn:schemas-microsoft-com:vml" xmlns:w="http://schemas.openxmlformats.org/wordprocessingml/2006/main" xmlns:w10="urn:schemas-microsoft-com:office:word" xmlns:wp="http://schemas.openxmlformats.org/drawingml/2006/wordprocessingDrawing" xmlns:pic="http://schemas.openxmlformats.org/drawingml/2006/picture" xmlns:wps="http://schemas.microsoft.com/office/word/2010/wordprocessingShape" xmlns:wpg="http://schemas.microsoft.com/office/word/2010/wordprocessingGroup" xmlns:mc="http://schemas.openxmlformats.org/markup-compatibility/2006" xmlns:wp14="http://schemas.microsoft.com/office/word/2010/wordprocessingDrawing" xmlns:w14="http://schemas.microsoft.com/office/word/2010/wordml" xmlns:w15="http://schemas.microsoft.com/office/word/2012/wordml" mc:Ignorable="w14 wp14 w15">
+  <w:tbl>
+    <w:tblPr>
+      <w:tblW w:w="5000" w:type="pct"/>
+      <w:jc w:val="start"/>
+      <w:tblInd w:w="0" w:type="dxa"/>
+      <w:tblLayout w:type="fixed"/>
+      <w:tblCellMar>
+        <w:top w:w="0" w:type="dxa"/>
+        <w:start w:w="0" w:type="dxa"/>
+        <w:bottom w:w="0" w:type="dxa"/>
+        <w:end w:w="0" w:type="dxa"/>
+      </w:tblCellMar>
+    </w:tblPr>
+    <w:tblGrid>
+      <w:gridCol w:w="4679"/>
+      <w:gridCol w:w="4680"/>
+    </w:tblGrid>
+    <w:tr>
+      <w:trPr>
+        <w:tblHeader w:val="true"/>
+      </w:trPr>
+      <w:tc>
+        <w:tcPr>
+          <w:tcW w:w="4679" w:type="dxa"/>
+          <w:tcBorders/>
+        </w:tcPr>
+        <w:p>
+          <w:pPr>
+            <w:pStyle w:val="TableContents"/>
+            <w:rPr>
+              <w:rFonts w:ascii="Calibri" w:hAnsi="Calibri"/>
+              <w:sz w:val="20"/>
+              <w:szCs w:val="20"/>
+            </w:rPr>
+          </w:pPr>
+          <w:r>
+            <w:rPr>
+              <w:rFonts w:ascii="Calibri" w:hAnsi="Calibri"/>
+              <w:sz w:val="20"/>
+              <w:szCs w:val="20"/>
+            </w:rPr>
+            <w:t>GUARANTORS SIGNATURE</w:t>
+          </w:r>
+        </w:p>
+      </w:tc>
+      <w:tc>
+        <w:tcPr>
+          <w:tcW w:w="4680" w:type="dxa"/>
+          <w:tcBorders/>
+        </w:tcPr>
+        <w:p>
+          <w:pPr>
+            <w:pStyle w:val="TableContents"/>
+            <w:jc w:val="end"/>
+            <w:rPr>
+              <w:rFonts w:ascii="Calibri" w:hAnsi="Calibri"/>
+              <w:sz w:val="20"/>
+              <w:szCs w:val="20"/>
+            </w:rPr>
+          </w:pPr>
+          <w:r>
+            <w:rPr>
+              <w:rFonts w:ascii="Calibri" w:hAnsi="Calibri"/>
+              <w:sz w:val="20"/>
+              <w:szCs w:val="20"/>
+            </w:rPr>
+            <w:t xml:space="preserve">Page </w:t>
+          </w:r>
+          <w:r>
+            <w:rPr>
+              <w:rFonts w:ascii="Calibri" w:hAnsi="Calibri"/>
+              <w:sz w:val="20"/>
+              <w:szCs w:val="20"/>
+            </w:rPr>
+            <w:fldChar w:fldCharType="begin"/>
+          </w:r>
+          <w:r>
+            <w:rPr>
+              <w:sz w:val="20"/>
+              <w:szCs w:val="20"/>
+              <w:rFonts w:ascii="Calibri" w:hAnsi="Calibri"/>
+            </w:rPr>
+            <w:instrText xml:space="preserve"> PAGE </w:instrText>
+          </w:r>
+          <w:r>
+            <w:rPr>
+              <w:sz w:val="20"/>
+              <w:szCs w:val="20"/>
+              <w:rFonts w:ascii="Calibri" w:hAnsi="Calibri"/>
+            </w:rPr>
+            <w:fldChar w:fldCharType="separate"/>
+          </w:r>
+          <w:r>
+            <w:rPr>
+              <w:sz w:val="20"/>
+              <w:szCs w:val="20"/>
+              <w:rFonts w:ascii="Calibri" w:hAnsi="Calibri"/>
+            </w:rPr>
+            <w:t>1</w:t>
+          </w:r>
+          <w:r>
+            <w:rPr>
+              <w:sz w:val="20"/>
+              <w:szCs w:val="20"/>
+              <w:rFonts w:ascii="Calibri" w:hAnsi="Calibri"/>
+            </w:rPr>
+            <w:fldChar w:fldCharType="end"/>
+          </w:r>
+          <w:r>
+            <w:rPr>
+              <w:rFonts w:ascii="Calibri" w:hAnsi="Calibri"/>
+              <w:sz w:val="20"/>
+              <w:szCs w:val="20"/>
+            </w:rPr>
+            <w:t xml:space="preserve"> of </w:t>
+          </w:r>
+          <w:r>
+            <w:rPr>
+              <w:rFonts w:ascii="Calibri" w:hAnsi="Calibri"/>
+              <w:sz w:val="20"/>
+              <w:szCs w:val="20"/>
+            </w:rPr>
+            <w:fldChar w:fldCharType="begin"/>
+          </w:r>
+          <w:r>
+            <w:rPr>
+              <w:sz w:val="20"/>
+              <w:szCs w:val="20"/>
+              <w:rFonts w:ascii="Calibri" w:hAnsi="Calibri"/>
+            </w:rPr>
+            <w:instrText xml:space="preserve"> NUMPAGES </w:instrText>
+          </w:r>
+          <w:r>
+            <w:rPr>
+              <w:sz w:val="20"/>
+              <w:szCs w:val="20"/>
+              <w:rFonts w:ascii="Calibri" w:hAnsi="Calibri"/>
+            </w:rPr>
+            <w:fldChar w:fldCharType="separate"/>
+          </w:r>
+          <w:r>
+            <w:rPr>
+              <w:sz w:val="20"/>
+              <w:szCs w:val="20"/>
+              <w:rFonts w:ascii="Calibri" w:hAnsi="Calibri"/>
+            </w:rPr>
+            <w:t>2</w:t>
+          </w:r>
+          <w:r>
+            <w:rPr>
+              <w:sz w:val="20"/>
+              <w:szCs w:val="20"/>
+              <w:rFonts w:ascii="Calibri" w:hAnsi="Calibri"/>
+            </w:rPr>
+            <w:fldChar w:fldCharType="end"/>
+          </w:r>
+        </w:p>
+      </w:tc>
+    </w:tr>
+  </w:tbl>
+  <w:p>
+    <w:pPr>
+      <w:pStyle w:val="Normal"/>
+      <w:rPr/>
+    </w:pPr>
+    <w:r>
+      <w:rPr/>
+    </w:r>
+  </w:p>
+</w:ftr>
+</file>
+
+<file path=word/footer4.xml><?xml version="1.0" encoding="utf-8"?>
+<w:ftr xmlns:o="urn:schemas-microsoft-com:office:office" xmlns:r="http://schemas.openxmlformats.org/officeDocument/2006/relationships" xmlns:v="urn:schemas-microsoft-com:vml" xmlns:w="http://schemas.openxmlformats.org/wordprocessingml/2006/main" xmlns:w10="urn:schemas-microsoft-com:office:word" xmlns:wp="http://schemas.openxmlformats.org/drawingml/2006/wordprocessingDrawing" xmlns:pic="http://schemas.openxmlformats.org/drawingml/2006/picture" xmlns:wps="http://schemas.microsoft.com/office/word/2010/wordprocessingShape" xmlns:wpg="http://schemas.microsoft.com/office/word/2010/wordprocessingGroup" xmlns:mc="http://schemas.openxmlformats.org/markup-compatibility/2006" xmlns:wp14="http://schemas.microsoft.com/office/word/2010/wordprocessingDrawing" xmlns:w14="http://schemas.microsoft.com/office/word/2010/wordml" xmlns:w15="http://schemas.microsoft.com/office/word/2012/wordml" mc:Ignorable="w14 wp14 w15">
+  <w:p>
+    <w:pPr>
+      <w:pStyle w:val="Footer"/>
+      <w:rPr/>
+    </w:pPr>
+    <w:r>
+      <w:rPr/>
+    </w:r>
+  </w:p>
+</w:ftr>
+</file>
+
+<file path=word/footer5.xml><?xml version="1.0" encoding="utf-8"?>
+<w:ftr xmlns:o="urn:schemas-microsoft-com:office:office" xmlns:r="http://schemas.openxmlformats.org/officeDocument/2006/relationships" xmlns:v="urn:schemas-microsoft-com:vml" xmlns:w="http://schemas.openxmlformats.org/wordprocessingml/2006/main" xmlns:w10="urn:schemas-microsoft-com:office:word" xmlns:wp="http://schemas.openxmlformats.org/drawingml/2006/wordprocessingDrawing" xmlns:pic="http://schemas.openxmlformats.org/drawingml/2006/picture" xmlns:wps="http://schemas.microsoft.com/office/word/2010/wordprocessingShape" xmlns:wpg="http://schemas.microsoft.com/office/word/2010/wordprocessingGroup" xmlns:mc="http://schemas.openxmlformats.org/markup-compatibility/2006" xmlns:wp14="http://schemas.microsoft.com/office/word/2010/wordprocessingDrawing" xmlns:w14="http://schemas.microsoft.com/office/word/2010/wordml" xmlns:w15="http://schemas.microsoft.com/office/word/2012/wordml" mc:Ignorable="w14 wp14 w15">
+  <w:tbl>
+    <w:tblPr>
+      <w:tblW w:w="5000" w:type="pct"/>
+      <w:jc w:val="start"/>
+      <w:tblInd w:w="0" w:type="dxa"/>
+      <w:tblLayout w:type="fixed"/>
+      <w:tblCellMar>
+        <w:top w:w="0" w:type="dxa"/>
+        <w:start w:w="0" w:type="dxa"/>
+        <w:bottom w:w="0" w:type="dxa"/>
+        <w:end w:w="0" w:type="dxa"/>
+      </w:tblCellMar>
+    </w:tblPr>
+    <w:tblGrid>
+      <w:gridCol w:w="4679"/>
+      <w:gridCol w:w="4680"/>
+    </w:tblGrid>
+    <w:tr>
+      <w:trPr>
+        <w:tblHeader w:val="true"/>
+      </w:trPr>
+      <w:tc>
+        <w:tcPr>
+          <w:tcW w:w="4679" w:type="dxa"/>
           <w:tcBorders/>
         </w:tcPr>
         <w:p>
@@ -4279,9 +4428,177 @@
 </w:ftr>
 </file>
 
-<file path=word/footer3.xml><?xml version="1.0" encoding="utf-8"?>
+<file path=word/footer6.xml><?xml version="1.0" encoding="utf-8"?>
 <w:ftr xmlns:o="urn:schemas-microsoft-com:office:office" xmlns:r="http://schemas.openxmlformats.org/officeDocument/2006/relationships" xmlns:v="urn:schemas-microsoft-com:vml" xmlns:w="http://schemas.openxmlformats.org/wordprocessingml/2006/main" xmlns:w10="urn:schemas-microsoft-com:office:word" xmlns:wp="http://schemas.openxmlformats.org/drawingml/2006/wordprocessingDrawing" xmlns:pic="http://schemas.openxmlformats.org/drawingml/2006/picture" xmlns:wps="http://schemas.microsoft.com/office/word/2010/wordprocessingShape" xmlns:wpg="http://schemas.microsoft.com/office/word/2010/wordprocessingGroup" xmlns:mc="http://schemas.openxmlformats.org/markup-compatibility/2006" xmlns:wp14="http://schemas.microsoft.com/office/word/2010/wordprocessingDrawing" xmlns:w14="http://schemas.microsoft.com/office/word/2010/wordml" xmlns:w15="http://schemas.microsoft.com/office/word/2012/wordml" mc:Ignorable="w14 wp14 w15">
-  <w:p/>
+  <w:tbl>
+    <w:tblPr>
+      <w:tblW w:w="5000" w:type="pct"/>
+      <w:jc w:val="start"/>
+      <w:tblInd w:w="0" w:type="dxa"/>
+      <w:tblLayout w:type="fixed"/>
+      <w:tblCellMar>
+        <w:top w:w="0" w:type="dxa"/>
+        <w:start w:w="0" w:type="dxa"/>
+        <w:bottom w:w="0" w:type="dxa"/>
+        <w:end w:w="0" w:type="dxa"/>
+      </w:tblCellMar>
+    </w:tblPr>
+    <w:tblGrid>
+      <w:gridCol w:w="4679"/>
+      <w:gridCol w:w="4680"/>
+    </w:tblGrid>
+    <w:tr>
+      <w:trPr>
+        <w:tblHeader w:val="true"/>
+      </w:trPr>
+      <w:tc>
+        <w:tcPr>
+          <w:tcW w:w="4679" w:type="dxa"/>
+          <w:tcBorders/>
+        </w:tcPr>
+        <w:p>
+          <w:pPr>
+            <w:pStyle w:val="TableContents"/>
+            <w:rPr>
+              <w:rFonts w:ascii="Calibri" w:hAnsi="Calibri"/>
+              <w:sz w:val="20"/>
+              <w:szCs w:val="20"/>
+            </w:rPr>
+          </w:pPr>
+          <w:r>
+            <w:rPr>
+              <w:rFonts w:ascii="Calibri" w:hAnsi="Calibri"/>
+              <w:sz w:val="20"/>
+              <w:szCs w:val="20"/>
+            </w:rPr>
+            <w:t>SUCCESSOR’s SIGNATURE</w:t>
+          </w:r>
+        </w:p>
+      </w:tc>
+      <w:tc>
+        <w:tcPr>
+          <w:tcW w:w="4680" w:type="dxa"/>
+          <w:tcBorders/>
+        </w:tcPr>
+        <w:p>
+          <w:pPr>
+            <w:pStyle w:val="TableContents"/>
+            <w:jc w:val="end"/>
+            <w:rPr>
+              <w:rFonts w:ascii="Calibri" w:hAnsi="Calibri"/>
+              <w:sz w:val="20"/>
+              <w:szCs w:val="20"/>
+            </w:rPr>
+          </w:pPr>
+          <w:r>
+            <w:rPr>
+              <w:rFonts w:ascii="Calibri" w:hAnsi="Calibri"/>
+              <w:sz w:val="20"/>
+              <w:szCs w:val="20"/>
+            </w:rPr>
+            <w:t xml:space="preserve">Page </w:t>
+          </w:r>
+          <w:r>
+            <w:rPr>
+              <w:rFonts w:ascii="Calibri" w:hAnsi="Calibri"/>
+              <w:sz w:val="20"/>
+              <w:szCs w:val="20"/>
+            </w:rPr>
+            <w:fldChar w:fldCharType="begin"/>
+          </w:r>
+          <w:r>
+            <w:rPr>
+              <w:sz w:val="20"/>
+              <w:szCs w:val="20"/>
+              <w:rFonts w:ascii="Calibri" w:hAnsi="Calibri"/>
+            </w:rPr>
+            <w:instrText xml:space="preserve"> PAGE </w:instrText>
+          </w:r>
+          <w:r>
+            <w:rPr>
+              <w:sz w:val="20"/>
+              <w:szCs w:val="20"/>
+              <w:rFonts w:ascii="Calibri" w:hAnsi="Calibri"/>
+            </w:rPr>
+            <w:fldChar w:fldCharType="separate"/>
+          </w:r>
+          <w:r>
+            <w:rPr>
+              <w:sz w:val="20"/>
+              <w:szCs w:val="20"/>
+              <w:rFonts w:ascii="Calibri" w:hAnsi="Calibri"/>
+            </w:rPr>
+            <w:t>2</w:t>
+          </w:r>
+          <w:r>
+            <w:rPr>
+              <w:sz w:val="20"/>
+              <w:szCs w:val="20"/>
+              <w:rFonts w:ascii="Calibri" w:hAnsi="Calibri"/>
+            </w:rPr>
+            <w:fldChar w:fldCharType="end"/>
+          </w:r>
+          <w:r>
+            <w:rPr>
+              <w:rFonts w:ascii="Calibri" w:hAnsi="Calibri"/>
+              <w:sz w:val="20"/>
+              <w:szCs w:val="20"/>
+            </w:rPr>
+            <w:t xml:space="preserve"> of </w:t>
+          </w:r>
+          <w:r>
+            <w:rPr>
+              <w:rFonts w:ascii="Calibri" w:hAnsi="Calibri"/>
+              <w:sz w:val="20"/>
+              <w:szCs w:val="20"/>
+            </w:rPr>
+            <w:fldChar w:fldCharType="begin"/>
+          </w:r>
+          <w:r>
+            <w:rPr>
+              <w:sz w:val="20"/>
+              <w:szCs w:val="20"/>
+              <w:rFonts w:ascii="Calibri" w:hAnsi="Calibri"/>
+            </w:rPr>
+            <w:instrText xml:space="preserve"> NUMPAGES </w:instrText>
+          </w:r>
+          <w:r>
+            <w:rPr>
+              <w:sz w:val="20"/>
+              <w:szCs w:val="20"/>
+              <w:rFonts w:ascii="Calibri" w:hAnsi="Calibri"/>
+            </w:rPr>
+            <w:fldChar w:fldCharType="separate"/>
+          </w:r>
+          <w:r>
+            <w:rPr>
+              <w:sz w:val="20"/>
+              <w:szCs w:val="20"/>
+              <w:rFonts w:ascii="Calibri" w:hAnsi="Calibri"/>
+            </w:rPr>
+            <w:t>2</w:t>
+          </w:r>
+          <w:r>
+            <w:rPr>
+              <w:sz w:val="20"/>
+              <w:szCs w:val="20"/>
+              <w:rFonts w:ascii="Calibri" w:hAnsi="Calibri"/>
+            </w:rPr>
+            <w:fldChar w:fldCharType="end"/>
+          </w:r>
+        </w:p>
+      </w:tc>
+    </w:tr>
+  </w:tbl>
+  <w:p>
+    <w:pPr>
+      <w:pStyle w:val="Footer"/>
+      <w:rPr/>
+    </w:pPr>
+    <w:r>
+      <w:rPr/>
+    </w:r>
+  </w:p>
 </w:ftr>
 </file>
 
@@ -4419,11 +4736,12 @@
     <w:lvl w:ilvl="0">
       <w:start w:val="1"/>
       <w:numFmt w:val="decimal"/>
+      <w:suff w:val="nothing"/>
       <w:lvlText w:val="%1."/>
       <w:lvlJc w:val="start"/>
       <w:pPr>
         <w:tabs>
-          <w:tab w:val="num" w:pos="720"/>
+          <w:tab w:val="num" w:pos="0"/>
         </w:tabs>
         <w:ind w:start="720" w:hanging="360"/>
       </w:pPr>
@@ -4432,11 +4750,12 @@
     <w:lvl w:ilvl="1">
       <w:start w:val="1"/>
       <w:numFmt w:val="decimal"/>
+      <w:suff w:val="nothing"/>
       <w:lvlText w:val="%2."/>
       <w:lvlJc w:val="start"/>
       <w:pPr>
         <w:tabs>
-          <w:tab w:val="num" w:pos="1080"/>
+          <w:tab w:val="num" w:pos="0"/>
         </w:tabs>
         <w:ind w:start="1080" w:hanging="360"/>
       </w:pPr>
@@ -4445,11 +4764,12 @@
     <w:lvl w:ilvl="2">
       <w:start w:val="1"/>
       <w:numFmt w:val="decimal"/>
+      <w:suff w:val="nothing"/>
       <w:lvlText w:val="%3."/>
       <w:lvlJc w:val="start"/>
       <w:pPr>
         <w:tabs>
-          <w:tab w:val="num" w:pos="1440"/>
+          <w:tab w:val="num" w:pos="0"/>
         </w:tabs>
         <w:ind w:start="1440" w:hanging="360"/>
       </w:pPr>
@@ -4458,11 +4778,12 @@
     <w:lvl w:ilvl="3">
       <w:start w:val="1"/>
       <w:numFmt w:val="decimal"/>
+      <w:suff w:val="nothing"/>
       <w:lvlText w:val="%4."/>
       <w:lvlJc w:val="start"/>
       <w:pPr>
         <w:tabs>
-          <w:tab w:val="num" w:pos="1800"/>
+          <w:tab w:val="num" w:pos="0"/>
         </w:tabs>
         <w:ind w:start="1800" w:hanging="360"/>
       </w:pPr>
@@ -4471,11 +4792,12 @@
     <w:lvl w:ilvl="4">
       <w:start w:val="1"/>
       <w:numFmt w:val="decimal"/>
+      <w:suff w:val="nothing"/>
       <w:lvlText w:val="%5."/>
       <w:lvlJc w:val="start"/>
       <w:pPr>
         <w:tabs>
-          <w:tab w:val="num" w:pos="2160"/>
+          <w:tab w:val="num" w:pos="0"/>
         </w:tabs>
         <w:ind w:start="2160" w:hanging="360"/>
       </w:pPr>
@@ -4484,11 +4806,12 @@
     <w:lvl w:ilvl="5">
       <w:start w:val="1"/>
       <w:numFmt w:val="decimal"/>
+      <w:suff w:val="nothing"/>
       <w:lvlText w:val="%6."/>
       <w:lvlJc w:val="start"/>
       <w:pPr>
         <w:tabs>
-          <w:tab w:val="num" w:pos="2520"/>
+          <w:tab w:val="num" w:pos="0"/>
         </w:tabs>
         <w:ind w:start="2520" w:hanging="360"/>
       </w:pPr>
@@ -4497,11 +4820,12 @@
     <w:lvl w:ilvl="6">
       <w:start w:val="1"/>
       <w:numFmt w:val="decimal"/>
+      <w:suff w:val="nothing"/>
       <w:lvlText w:val="%7."/>
       <w:lvlJc w:val="start"/>
       <w:pPr>
         <w:tabs>
-          <w:tab w:val="num" w:pos="2880"/>
+          <w:tab w:val="num" w:pos="0"/>
         </w:tabs>
         <w:ind w:start="2880" w:hanging="360"/>
       </w:pPr>
@@ -4510,11 +4834,12 @@
     <w:lvl w:ilvl="7">
       <w:start w:val="1"/>
       <w:numFmt w:val="decimal"/>
+      <w:suff w:val="nothing"/>
       <w:lvlText w:val="%8."/>
       <w:lvlJc w:val="start"/>
       <w:pPr>
         <w:tabs>
-          <w:tab w:val="num" w:pos="3240"/>
+          <w:tab w:val="num" w:pos="0"/>
         </w:tabs>
         <w:ind w:start="3240" w:hanging="360"/>
       </w:pPr>
@@ -4523,11 +4848,12 @@
     <w:lvl w:ilvl="8">
       <w:start w:val="1"/>
       <w:numFmt w:val="decimal"/>
+      <w:suff w:val="nothing"/>
       <w:lvlText w:val="%9."/>
       <w:lvlJc w:val="start"/>
       <w:pPr>
         <w:tabs>
-          <w:tab w:val="num" w:pos="3600"/>
+          <w:tab w:val="num" w:pos="0"/>
         </w:tabs>
         <w:ind w:start="3600" w:hanging="360"/>
       </w:pPr>
@@ -4539,7 +4865,7 @@
       <w:start w:val="1"/>
       <w:numFmt w:val="none"/>
       <w:suff w:val="nothing"/>
-      <w:lvlText w:val="%1"/>
+      <w:lvlText w:val=""/>
       <w:lvlJc w:val="start"/>
       <w:pPr>
         <w:tabs>
@@ -4552,7 +4878,7 @@
       <w:start w:val="1"/>
       <w:numFmt w:val="none"/>
       <w:suff w:val="nothing"/>
-      <w:lvlText w:val="%2"/>
+      <w:lvlText w:val=""/>
       <w:lvlJc w:val="start"/>
       <w:pPr>
         <w:tabs>
@@ -4565,7 +4891,7 @@
       <w:start w:val="1"/>
       <w:numFmt w:val="none"/>
       <w:suff w:val="nothing"/>
-      <w:lvlText w:val="%3"/>
+      <w:lvlText w:val=""/>
       <w:lvlJc w:val="start"/>
       <w:pPr>
         <w:tabs>
@@ -4578,7 +4904,7 @@
       <w:start w:val="1"/>
       <w:numFmt w:val="none"/>
       <w:suff w:val="nothing"/>
-      <w:lvlText w:val="%4"/>
+      <w:lvlText w:val=""/>
       <w:lvlJc w:val="start"/>
       <w:pPr>
         <w:tabs>
@@ -4591,7 +4917,7 @@
       <w:start w:val="1"/>
       <w:numFmt w:val="none"/>
       <w:suff w:val="nothing"/>
-      <w:lvlText w:val="%5"/>
+      <w:lvlText w:val=""/>
       <w:lvlJc w:val="start"/>
       <w:pPr>
         <w:tabs>
@@ -4604,7 +4930,7 @@
       <w:start w:val="1"/>
       <w:numFmt w:val="none"/>
       <w:suff w:val="nothing"/>
-      <w:lvlText w:val="%6"/>
+      <w:lvlText w:val=""/>
       <w:lvlJc w:val="start"/>
       <w:pPr>
         <w:tabs>
@@ -4617,7 +4943,7 @@
       <w:start w:val="1"/>
       <w:numFmt w:val="none"/>
       <w:suff w:val="nothing"/>
-      <w:lvlText w:val="%7"/>
+      <w:lvlText w:val=""/>
       <w:lvlJc w:val="start"/>
       <w:pPr>
         <w:tabs>
@@ -4630,7 +4956,7 @@
       <w:start w:val="1"/>
       <w:numFmt w:val="none"/>
       <w:suff w:val="nothing"/>
-      <w:lvlText w:val="%8"/>
+      <w:lvlText w:val=""/>
       <w:lvlJc w:val="start"/>
       <w:pPr>
         <w:tabs>
@@ -4643,7 +4969,7 @@
       <w:start w:val="1"/>
       <w:numFmt w:val="none"/>
       <w:suff w:val="nothing"/>
-      <w:lvlText w:val="%9"/>
+      <w:lvlText w:val=""/>
       <w:lvlJc w:val="start"/>
       <w:pPr>
         <w:tabs>
@@ -4668,11 +4994,12 @@
       <w:lvl w:ilvl="0">
         <w:start w:val="1"/>
         <w:numFmt w:val="decimal"/>
+        <w:suff w:val="nothing"/>
         <w:lvlText w:val="%1."/>
         <w:lvlJc w:val="start"/>
         <w:pPr>
           <w:tabs>
-            <w:tab w:val="num" w:pos="720"/>
+            <w:tab w:val="num" w:pos="0"/>
           </w:tabs>
           <w:ind w:start="720" w:hanging="360"/>
         </w:pPr>
@@ -4687,11 +5014,12 @@
       <w:lvl w:ilvl="1">
         <w:start w:val="1"/>
         <w:numFmt w:val="decimal"/>
+        <w:suff w:val="nothing"/>
         <w:lvlText w:val="%2."/>
         <w:lvlJc w:val="start"/>
         <w:pPr>
           <w:tabs>
-            <w:tab w:val="num" w:pos="1080"/>
+            <w:tab w:val="num" w:pos="0"/>
           </w:tabs>
           <w:ind w:start="1080" w:hanging="360"/>
         </w:pPr>
@@ -4705,11 +5033,12 @@
       <w:lvl w:ilvl="2">
         <w:start w:val="1"/>
         <w:numFmt w:val="decimal"/>
+        <w:suff w:val="nothing"/>
         <w:lvlText w:val="%3."/>
         <w:lvlJc w:val="start"/>
         <w:pPr>
           <w:tabs>
-            <w:tab w:val="num" w:pos="1440"/>
+            <w:tab w:val="num" w:pos="0"/>
           </w:tabs>
           <w:ind w:start="1440" w:hanging="360"/>
         </w:pPr>
@@ -4723,11 +5052,12 @@
       <w:lvl w:ilvl="3">
         <w:start w:val="1"/>
         <w:numFmt w:val="decimal"/>
+        <w:suff w:val="nothing"/>
         <w:lvlText w:val="%4."/>
         <w:lvlJc w:val="start"/>
         <w:pPr>
           <w:tabs>
-            <w:tab w:val="num" w:pos="1800"/>
+            <w:tab w:val="num" w:pos="0"/>
           </w:tabs>
           <w:ind w:start="1800" w:hanging="360"/>
         </w:pPr>
@@ -4741,11 +5071,12 @@
       <w:lvl w:ilvl="4">
         <w:start w:val="1"/>
         <w:numFmt w:val="decimal"/>
+        <w:suff w:val="nothing"/>
         <w:lvlText w:val="%5."/>
         <w:lvlJc w:val="start"/>
         <w:pPr>
           <w:tabs>
-            <w:tab w:val="num" w:pos="2160"/>
+            <w:tab w:val="num" w:pos="0"/>
           </w:tabs>
           <w:ind w:start="2160" w:hanging="360"/>
         </w:pPr>
@@ -4759,11 +5090,12 @@
       <w:lvl w:ilvl="5">
         <w:start w:val="1"/>
         <w:numFmt w:val="decimal"/>
+        <w:suff w:val="nothing"/>
         <w:lvlText w:val="%6."/>
         <w:lvlJc w:val="start"/>
         <w:pPr>
           <w:tabs>
-            <w:tab w:val="num" w:pos="2520"/>
+            <w:tab w:val="num" w:pos="0"/>
           </w:tabs>
           <w:ind w:start="2520" w:hanging="360"/>
         </w:pPr>
@@ -4777,11 +5109,12 @@
       <w:lvl w:ilvl="6">
         <w:start w:val="1"/>
         <w:numFmt w:val="decimal"/>
+        <w:suff w:val="nothing"/>
         <w:lvlText w:val="%7."/>
         <w:lvlJc w:val="start"/>
         <w:pPr>
           <w:tabs>
-            <w:tab w:val="num" w:pos="2880"/>
+            <w:tab w:val="num" w:pos="0"/>
           </w:tabs>
           <w:ind w:start="2880" w:hanging="360"/>
         </w:pPr>
@@ -4795,11 +5128,12 @@
       <w:lvl w:ilvl="7">
         <w:start w:val="1"/>
         <w:numFmt w:val="decimal"/>
+        <w:suff w:val="nothing"/>
         <w:lvlText w:val="%8."/>
         <w:lvlJc w:val="start"/>
         <w:pPr>
           <w:tabs>
-            <w:tab w:val="num" w:pos="3240"/>
+            <w:tab w:val="num" w:pos="0"/>
           </w:tabs>
           <w:ind w:start="3240" w:hanging="360"/>
         </w:pPr>
@@ -4813,11 +5147,12 @@
       <w:lvl w:ilvl="8">
         <w:start w:val="1"/>
         <w:numFmt w:val="decimal"/>
+        <w:suff w:val="nothing"/>
         <w:lvlText w:val="%9."/>
         <w:lvlJc w:val="start"/>
         <w:pPr>
           <w:tabs>
-            <w:tab w:val="num" w:pos="3600"/>
+            <w:tab w:val="num" w:pos="0"/>
           </w:tabs>
           <w:ind w:start="3600" w:hanging="360"/>
         </w:pPr>
@@ -4852,9 +5187,7 @@
     <w:pPr>
       <w:widowControl/>
       <w:suppressAutoHyphens w:val="true"/>
-      <w:kinsoku w:val="true"/>
-      <w:overflowPunct w:val="true"/>
-      <w:autoSpaceDE w:val="true"/>
+      <w:overflowPunct w:val="false"/>
       <w:bidi w:val="0"/>
       <w:spacing w:before="0" w:after="0"/>
       <w:jc w:val="start"/>
@@ -4880,8 +5213,8 @@
       <w:u w:val="single"/>
     </w:rPr>
   </w:style>
-  <w:style w:type="character" w:styleId="Bullets">
-    <w:name w:val="Bullets"/>
+  <w:style w:type="character" w:styleId="Bulletsuser">
+    <w:name w:val="Bullets (user)"/>
     <w:qFormat/>
     <w:rPr>
       <w:rFonts w:ascii="OpenSymbol" w:hAnsi="OpenSymbol" w:eastAsia="OpenSymbol" w:cs="OpenSymbol"/>

</xml_diff>